<commit_message>
Update Views Documents, update AppEjemplo
</commit_message>
<xml_diff>
--- a/Docs/1.1 Pages.docx
+++ b/Docs/1.1 Pages.docx
@@ -44,15 +44,7 @@
             <w:rPr>
               <w:lang w:val="es-ES"/>
             </w:rPr>
-            <w:t xml:space="preserve"> d</w:t>
-          </w:r>
-          <w:bookmarkStart w:id="0" w:name="_GoBack"/>
-          <w:bookmarkEnd w:id="0"/>
-          <w:r>
-            <w:rPr>
-              <w:lang w:val="es-ES"/>
-            </w:rPr>
-            <w:t xml:space="preserve">esarrollo </w:t>
+            <w:t xml:space="preserve"> desarrollo </w:t>
           </w:r>
           <w:proofErr w:type="spellStart"/>
           <w:r>
@@ -1266,7 +1258,7 @@
           <w:rFonts w:ascii="Avenir Roman" w:hAnsi="Avenir Roman"/>
         </w:rPr>
       </w:pPr>
-      <w:bookmarkStart w:id="1" w:name="_Toc521660182"/>
+      <w:bookmarkStart w:id="0" w:name="_Toc521660182"/>
       <w:r>
         <w:rPr>
           <w:rFonts w:ascii="Avenir Roman" w:hAnsi="Avenir Roman"/>
@@ -1280,7 +1272,7 @@
         </w:rPr>
         <w:t>Pages</w:t>
       </w:r>
-      <w:bookmarkEnd w:id="1"/>
+      <w:bookmarkEnd w:id="0"/>
     </w:p>
     <w:p>
       <w:r>
@@ -1376,7 +1368,7 @@
           <w:szCs w:val="22"/>
         </w:rPr>
       </w:pPr>
-      <w:bookmarkStart w:id="2" w:name="_Toc521660183"/>
+      <w:bookmarkStart w:id="1" w:name="_Toc521660183"/>
       <w:r>
         <w:rPr>
           <w:rFonts w:ascii="Avenir Roman" w:hAnsi="Avenir Roman"/>
@@ -1385,7 +1377,7 @@
         </w:rPr>
         <w:t>Properties</w:t>
       </w:r>
-      <w:bookmarkEnd w:id="2"/>
+      <w:bookmarkEnd w:id="1"/>
       <w:r>
         <w:rPr>
           <w:rFonts w:ascii="Avenir Roman" w:hAnsi="Avenir Roman"/>
@@ -2136,17 +2128,16 @@
           <w:szCs w:val="22"/>
         </w:rPr>
       </w:pPr>
-      <w:bookmarkStart w:id="3" w:name="_Toc521660184"/>
+      <w:bookmarkStart w:id="2" w:name="_Toc521660184"/>
       <w:r>
         <w:rPr>
           <w:rFonts w:ascii="Avenir Roman" w:hAnsi="Avenir Roman"/>
           <w:sz w:val="22"/>
           <w:szCs w:val="22"/>
         </w:rPr>
-        <w:lastRenderedPageBreak/>
         <w:t>Methods</w:t>
       </w:r>
-      <w:bookmarkEnd w:id="3"/>
+      <w:bookmarkEnd w:id="2"/>
     </w:p>
     <w:tbl>
       <w:tblPr>
@@ -2358,6 +2349,7 @@
                 <w:b w:val="0"/>
                 <w:lang w:val="en-US"/>
               </w:rPr>
+              <w:lastRenderedPageBreak/>
               <w:t>DisplayAlert</w:t>
             </w:r>
             <w:proofErr w:type="spellEnd"/>
@@ -2610,7 +2602,7 @@
           <w:rFonts w:ascii="Avenir Roman" w:hAnsi="Avenir Roman"/>
         </w:rPr>
       </w:pPr>
-      <w:bookmarkStart w:id="4" w:name="_Toc521660185"/>
+      <w:bookmarkStart w:id="3" w:name="_Toc521660185"/>
     </w:p>
     <w:p>
       <w:pPr>
@@ -2631,7 +2623,7 @@
         </w:rPr>
         <w:t>ContenPage</w:t>
       </w:r>
-      <w:bookmarkEnd w:id="4"/>
+      <w:bookmarkEnd w:id="3"/>
     </w:p>
     <w:p>
       <w:pPr>
@@ -2654,7 +2646,7 @@
           <w:rFonts w:ascii="Avenir Roman" w:hAnsi="Avenir Roman"/>
         </w:rPr>
       </w:pPr>
-      <w:bookmarkStart w:id="5" w:name="_Toc521660186"/>
+      <w:bookmarkStart w:id="4" w:name="_Toc521660186"/>
       <w:r>
         <w:rPr>
           <w:rFonts w:ascii="Avenir Roman" w:hAnsi="Avenir Roman"/>
@@ -2667,7 +2659,7 @@
         </w:rPr>
         <w:t>Propiedades</w:t>
       </w:r>
-      <w:bookmarkEnd w:id="5"/>
+      <w:bookmarkEnd w:id="4"/>
     </w:p>
     <w:tbl>
       <w:tblPr>
@@ -2787,7 +2779,7 @@
           <w:rFonts w:ascii="Avenir Roman" w:hAnsi="Avenir Roman"/>
         </w:rPr>
       </w:pPr>
-      <w:bookmarkStart w:id="6" w:name="_Toc521660187"/>
+      <w:bookmarkStart w:id="5" w:name="_Toc521660187"/>
       <w:r>
         <w:rPr>
           <w:rFonts w:ascii="Avenir Roman" w:hAnsi="Avenir Roman"/>
@@ -2800,7 +2792,7 @@
         </w:rPr>
         <w:t>XAML</w:t>
       </w:r>
-      <w:bookmarkEnd w:id="6"/>
+      <w:bookmarkEnd w:id="5"/>
     </w:p>
     <w:p>
       <w:pPr>
@@ -3794,20 +3786,21 @@
           <w:rFonts w:ascii="Avenir Roman" w:hAnsi="Avenir Roman"/>
         </w:rPr>
       </w:pPr>
-      <w:bookmarkStart w:id="7" w:name="_Toc521660188"/>
+      <w:bookmarkStart w:id="6" w:name="_Toc521660188"/>
       <w:r>
         <w:rPr>
           <w:rFonts w:ascii="Avenir Roman" w:hAnsi="Avenir Roman"/>
         </w:rPr>
-        <w:lastRenderedPageBreak/>
         <w:t xml:space="preserve">1.3 </w:t>
       </w:r>
+      <w:bookmarkStart w:id="7" w:name="_GoBack"/>
       <w:r>
         <w:rPr>
           <w:rFonts w:ascii="Avenir Roman" w:hAnsi="Avenir Roman"/>
         </w:rPr>
         <w:t>MasterDetailPage</w:t>
       </w:r>
+      <w:bookmarkEnd w:id="6"/>
       <w:bookmarkEnd w:id="7"/>
     </w:p>
     <w:p>
@@ -4080,6 +4073,7 @@
         <w:rPr>
           <w:rFonts w:ascii="Avenir Roman" w:hAnsi="Avenir Roman"/>
         </w:rPr>
+        <w:lastRenderedPageBreak/>
         <w:t xml:space="preserve">1.3.2 </w:t>
       </w:r>
       <w:r>
@@ -4560,7 +4554,6 @@
         </w:rPr>
         <w:t> </w:t>
       </w:r>
-      <w:proofErr w:type="spellStart"/>
       <w:r>
         <w:rPr>
           <w:rFonts w:ascii="Consolas" w:eastAsia="Times New Roman" w:hAnsi="Consolas" w:cs="Consolas"/>
@@ -4572,7 +4565,6 @@
         </w:rPr>
         <w:t>x:Name</w:t>
       </w:r>
-      <w:proofErr w:type="spellEnd"/>
       <w:r>
         <w:rPr>
           <w:rFonts w:ascii="Consolas" w:eastAsia="Times New Roman" w:hAnsi="Consolas" w:cs="Consolas"/>
@@ -4593,31 +4585,7 @@
           <w:bdr w:val="none" w:sz="0" w:space="0" w:color="auto" w:frame="1"/>
           <w:lang w:val="en-US"/>
         </w:rPr>
-        <w:t>"</w:t>
-      </w:r>
-      <w:proofErr w:type="spellStart"/>
-      <w:r>
-        <w:rPr>
-          <w:rFonts w:ascii="Consolas" w:eastAsia="Times New Roman" w:hAnsi="Consolas" w:cs="Consolas"/>
-          <w:color w:val="0000FF"/>
-          <w:sz w:val="18"/>
-          <w:szCs w:val="18"/>
-          <w:bdr w:val="none" w:sz="0" w:space="0" w:color="auto" w:frame="1"/>
-          <w:lang w:val="en-US"/>
-        </w:rPr>
-        <w:t>masterPage</w:t>
-      </w:r>
-      <w:proofErr w:type="spellEnd"/>
-      <w:r>
-        <w:rPr>
-          <w:rFonts w:ascii="Consolas" w:eastAsia="Times New Roman" w:hAnsi="Consolas" w:cs="Consolas"/>
-          <w:color w:val="0000FF"/>
-          <w:sz w:val="18"/>
-          <w:szCs w:val="18"/>
-          <w:bdr w:val="none" w:sz="0" w:space="0" w:color="auto" w:frame="1"/>
-          <w:lang w:val="en-US"/>
-        </w:rPr>
-        <w:t>"</w:t>
+        <w:t>"masterPage"</w:t>
       </w:r>
       <w:r>
         <w:rPr>
@@ -6271,6 +6239,7 @@
         <w:rPr>
           <w:rFonts w:ascii="Avenir Roman" w:hAnsi="Avenir Roman"/>
         </w:rPr>
+        <w:lastRenderedPageBreak/>
         <w:t>1.5.1 Propiedades</w:t>
       </w:r>
       <w:bookmarkEnd w:id="15"/>
@@ -9986,7 +9955,7 @@
 </file>
 
 <file path=customXml/itemProps1.xml><?xml version="1.0" encoding="utf-8"?>
-<ds:datastoreItem xmlns:ds="http://schemas.openxmlformats.org/officeDocument/2006/customXml" ds:itemID="{FEBC8E01-2FE4-7645-8E3D-B5DEEE866967}">
+<ds:datastoreItem xmlns:ds="http://schemas.openxmlformats.org/officeDocument/2006/customXml" ds:itemID="{2F413DE6-DD2E-4FF5-A7A5-2C63222635DF}">
   <ds:schemaRefs>
     <ds:schemaRef ds:uri="http://schemas.openxmlformats.org/officeDocument/2006/bibliography"/>
   </ds:schemaRefs>

</xml_diff>

<commit_message>
Update : Custom Render Documents, Update : Example app
</commit_message>
<xml_diff>
--- a/Docs/1.1 Pages.docx
+++ b/Docs/1.1 Pages.docx
@@ -2523,7 +2523,25 @@
               <w:rPr>
                 <w:rFonts w:ascii="Avenir Roman" w:hAnsi="Avenir Roman"/>
               </w:rPr>
-              <w:t>Con este método podemos sobrescribir que es lo que asa al presionar el botón de back.</w:t>
+              <w:t>Con este método podemos sobrescribir que es lo que</w:t>
+            </w:r>
+            <w:r>
+              <w:rPr>
+                <w:rFonts w:ascii="Avenir Roman" w:hAnsi="Avenir Roman"/>
+              </w:rPr>
+              <w:t xml:space="preserve"> </w:t>
+            </w:r>
+            <w:r>
+              <w:rPr>
+                <w:rFonts w:ascii="Avenir Roman" w:hAnsi="Avenir Roman"/>
+              </w:rPr>
+              <w:t>hace</w:t>
+            </w:r>
+            <w:r>
+              <w:rPr>
+                <w:rFonts w:ascii="Avenir Roman" w:hAnsi="Avenir Roman"/>
+              </w:rPr>
+              <w:t xml:space="preserve"> al presionar el botón de back.</w:t>
             </w:r>
           </w:p>
         </w:tc>
@@ -2617,6 +2635,7 @@
         </w:rPr>
         <w:t xml:space="preserve">1.2 </w:t>
       </w:r>
+      <w:bookmarkStart w:id="4" w:name="_GoBack"/>
       <w:r>
         <w:rPr>
           <w:rFonts w:ascii="Avenir Roman" w:hAnsi="Avenir Roman"/>
@@ -2624,6 +2643,7 @@
         <w:t>ContenPage</w:t>
       </w:r>
       <w:bookmarkEnd w:id="3"/>
+      <w:bookmarkEnd w:id="4"/>
     </w:p>
     <w:p>
       <w:pPr>
@@ -2646,7 +2666,7 @@
           <w:rFonts w:ascii="Avenir Roman" w:hAnsi="Avenir Roman"/>
         </w:rPr>
       </w:pPr>
-      <w:bookmarkStart w:id="4" w:name="_Toc521660186"/>
+      <w:bookmarkStart w:id="5" w:name="_Toc521660186"/>
       <w:r>
         <w:rPr>
           <w:rFonts w:ascii="Avenir Roman" w:hAnsi="Avenir Roman"/>
@@ -2659,7 +2679,7 @@
         </w:rPr>
         <w:t>Propiedades</w:t>
       </w:r>
-      <w:bookmarkEnd w:id="4"/>
+      <w:bookmarkEnd w:id="5"/>
     </w:p>
     <w:tbl>
       <w:tblPr>
@@ -2779,7 +2799,7 @@
           <w:rFonts w:ascii="Avenir Roman" w:hAnsi="Avenir Roman"/>
         </w:rPr>
       </w:pPr>
-      <w:bookmarkStart w:id="5" w:name="_Toc521660187"/>
+      <w:bookmarkStart w:id="6" w:name="_Toc521660187"/>
       <w:r>
         <w:rPr>
           <w:rFonts w:ascii="Avenir Roman" w:hAnsi="Avenir Roman"/>
@@ -2792,7 +2812,7 @@
         </w:rPr>
         <w:t>XAML</w:t>
       </w:r>
-      <w:bookmarkEnd w:id="5"/>
+      <w:bookmarkEnd w:id="6"/>
     </w:p>
     <w:p>
       <w:pPr>
@@ -3786,21 +3806,19 @@
           <w:rFonts w:ascii="Avenir Roman" w:hAnsi="Avenir Roman"/>
         </w:rPr>
       </w:pPr>
-      <w:bookmarkStart w:id="6" w:name="_Toc521660188"/>
+      <w:bookmarkStart w:id="7" w:name="_Toc521660188"/>
       <w:r>
         <w:rPr>
           <w:rFonts w:ascii="Avenir Roman" w:hAnsi="Avenir Roman"/>
         </w:rPr>
         <w:t xml:space="preserve">1.3 </w:t>
       </w:r>
-      <w:bookmarkStart w:id="7" w:name="_GoBack"/>
       <w:r>
         <w:rPr>
           <w:rFonts w:ascii="Avenir Roman" w:hAnsi="Avenir Roman"/>
         </w:rPr>
         <w:t>MasterDetailPage</w:t>
       </w:r>
-      <w:bookmarkEnd w:id="6"/>
       <w:bookmarkEnd w:id="7"/>
     </w:p>
     <w:p>
@@ -9955,7 +9973,7 @@
 </file>
 
 <file path=customXml/itemProps1.xml><?xml version="1.0" encoding="utf-8"?>
-<ds:datastoreItem xmlns:ds="http://schemas.openxmlformats.org/officeDocument/2006/customXml" ds:itemID="{2F413DE6-DD2E-4FF5-A7A5-2C63222635DF}">
+<ds:datastoreItem xmlns:ds="http://schemas.openxmlformats.org/officeDocument/2006/customXml" ds:itemID="{0C4519EC-E0A1-4C60-B77D-FB1FB9968C86}">
   <ds:schemaRefs>
     <ds:schemaRef ds:uri="http://schemas.openxmlformats.org/officeDocument/2006/bibliography"/>
   </ds:schemaRefs>

</xml_diff>